<commit_message>
Guia actualizada / terminada
</commit_message>
<xml_diff>
--- a/Guia de estilos estimat.docx
+++ b/Guia de estilos estimat.docx
@@ -3878,7 +3878,7 @@
           <w:szCs w:val="36"/>
         </w:rPr>
         <w:drawing>
-          <wp:inline distT="0" distB="0" distL="0" distR="0" wp14:anchorId="0C26E1B1" wp14:editId="5A83944F">
+          <wp:inline distT="0" distB="0" distL="0" distR="0" wp14:anchorId="0C26E1B1" wp14:editId="0CC075FF">
             <wp:extent cx="5394960" cy="4853940"/>
             <wp:effectExtent l="0" t="0" r="0" b="3810"/>
             <wp:docPr id="975432378" name="Imagen 5"/>
@@ -3999,7 +3999,7 @@
           <w:szCs w:val="36"/>
         </w:rPr>
         <w:drawing>
-          <wp:inline distT="0" distB="0" distL="0" distR="0" wp14:anchorId="7BFCAD38" wp14:editId="6200F9FF">
+          <wp:inline distT="0" distB="0" distL="0" distR="0" wp14:anchorId="7BFCAD38" wp14:editId="1C01D120">
             <wp:extent cx="5391150" cy="4248150"/>
             <wp:effectExtent l="0" t="0" r="0" b="0"/>
             <wp:docPr id="1976103713" name="Imagen 5"/>
@@ -4116,7 +4116,7 @@
           <w:szCs w:val="36"/>
         </w:rPr>
         <w:drawing>
-          <wp:inline distT="0" distB="0" distL="0" distR="0" wp14:anchorId="5148E584" wp14:editId="0DD93CDF">
+          <wp:inline distT="0" distB="0" distL="0" distR="0" wp14:anchorId="5148E584" wp14:editId="2CADA0E2">
             <wp:extent cx="5391150" cy="3286125"/>
             <wp:effectExtent l="0" t="0" r="0" b="9525"/>
             <wp:docPr id="1487173107" name="Imagen 6"/>
@@ -4224,7 +4224,7 @@
           <w:szCs w:val="36"/>
         </w:rPr>
         <w:drawing>
-          <wp:inline distT="0" distB="0" distL="0" distR="0" wp14:anchorId="2707C941" wp14:editId="050437B1">
+          <wp:inline distT="0" distB="0" distL="0" distR="0" wp14:anchorId="2707C941" wp14:editId="2550ED55">
             <wp:extent cx="5391150" cy="3448050"/>
             <wp:effectExtent l="0" t="0" r="0" b="0"/>
             <wp:docPr id="602578338" name="Imagen 7"/>
@@ -4319,7 +4319,7 @@
           <w:sz w:val="28"/>
           <w:szCs w:val="28"/>
         </w:rPr>
-        <w:t>El header usa un tamaño de “</w:t>
+        <w:t>El encabezado (header) de la página web se define con un atributo de "</w:t>
       </w:r>
       <w:proofErr w:type="spellStart"/>
       <w:r>
@@ -4337,49 +4337,33 @@
           <w:sz w:val="28"/>
           <w:szCs w:val="28"/>
         </w:rPr>
-        <w:t>” de ancho y “</w:t>
-      </w:r>
-      <w:r>
-        <w:rPr>
-          <w:rFonts w:ascii="Helvetica" w:hAnsi="Helvetica"/>
-          <w:sz w:val="28"/>
-          <w:szCs w:val="28"/>
-        </w:rPr>
-        <w:t>auto</w:t>
-      </w:r>
-      <w:r>
-        <w:rPr>
-          <w:rFonts w:ascii="Helvetica" w:hAnsi="Helvetica"/>
-          <w:sz w:val="28"/>
-          <w:szCs w:val="28"/>
-        </w:rPr>
-        <w:t>” de largo, a la izquierda del todo tenemos el logo, en el centro la zona de navegación y a la derecha el botón de iniciar sesión/registrarse.</w:t>
-      </w:r>
-    </w:p>
-    <w:p>
-      <w:pPr>
-        <w:rPr>
-          <w:rFonts w:ascii="Helvetica" w:hAnsi="Helvetica"/>
-          <w:sz w:val="28"/>
-          <w:szCs w:val="28"/>
-        </w:rPr>
-      </w:pPr>
-    </w:p>
-    <w:p>
-      <w:pPr>
-        <w:rPr>
-          <w:rFonts w:ascii="Helvetica" w:hAnsi="Helvetica"/>
-          <w:sz w:val="28"/>
-          <w:szCs w:val="28"/>
-        </w:rPr>
-      </w:pPr>
-      <w:r>
-        <w:rPr>
-          <w:rFonts w:ascii="Helvetica" w:hAnsi="Helvetica"/>
-          <w:sz w:val="28"/>
-          <w:szCs w:val="28"/>
-        </w:rPr>
-        <w:t>El footer usa un tamaño de “</w:t>
+        <w:t>" para el ancho y "auto" para el largo, lo que garantiza que el encabezado se ajuste dinámicamente al tamaño del contenido. Se organiza en tres secciones principales: a la izquierda se encuentra el logotipo de la plataforma, en el centro se sitúa la barra de navegación que proporciona acceso a diferentes secciones del sitio, y a la derecha se coloca un botón para iniciar sesión o registrarse.</w:t>
+      </w:r>
+    </w:p>
+    <w:p>
+      <w:pPr>
+        <w:rPr>
+          <w:rFonts w:ascii="Helvetica" w:hAnsi="Helvetica"/>
+          <w:sz w:val="28"/>
+          <w:szCs w:val="28"/>
+        </w:rPr>
+      </w:pPr>
+    </w:p>
+    <w:p>
+      <w:pPr>
+        <w:rPr>
+          <w:rFonts w:ascii="Helvetica" w:hAnsi="Helvetica"/>
+          <w:sz w:val="28"/>
+          <w:szCs w:val="28"/>
+        </w:rPr>
+      </w:pPr>
+      <w:r>
+        <w:rPr>
+          <w:rFonts w:ascii="Helvetica" w:hAnsi="Helvetica"/>
+          <w:sz w:val="28"/>
+          <w:szCs w:val="28"/>
+        </w:rPr>
+        <w:t>Por otro lado, el pie de página (footer) también se establece con un atributo de "</w:t>
       </w:r>
       <w:proofErr w:type="spellStart"/>
       <w:r>
@@ -4397,57 +4381,33 @@
           <w:sz w:val="28"/>
           <w:szCs w:val="28"/>
         </w:rPr>
-        <w:t>” de ancho y “</w:t>
-      </w:r>
-      <w:r>
-        <w:rPr>
-          <w:rFonts w:ascii="Helvetica" w:hAnsi="Helvetica"/>
-          <w:sz w:val="28"/>
-          <w:szCs w:val="28"/>
-        </w:rPr>
-        <w:t>auto</w:t>
-      </w:r>
-      <w:r>
-        <w:rPr>
-          <w:rFonts w:ascii="Helvetica" w:hAnsi="Helvetica"/>
-          <w:sz w:val="28"/>
-          <w:szCs w:val="28"/>
-        </w:rPr>
-        <w:t xml:space="preserve">” de largo, la distribución de este es de </w:t>
-      </w:r>
-      <w:r>
-        <w:rPr>
-          <w:rFonts w:ascii="Helvetica" w:hAnsi="Helvetica"/>
-          <w:sz w:val="28"/>
-          <w:szCs w:val="28"/>
-        </w:rPr>
-        <w:t>es la primera columna tenemos el logo de la asociación, en la segunda columna tenemos las diferentes redes sociales y en la tercera columna la localización de la asociación a través de un mapa.</w:t>
-      </w:r>
-    </w:p>
-    <w:p>
-      <w:pPr>
-        <w:rPr>
-          <w:rFonts w:ascii="Helvetica" w:hAnsi="Helvetica"/>
-          <w:sz w:val="28"/>
-          <w:szCs w:val="28"/>
-        </w:rPr>
-      </w:pPr>
-    </w:p>
-    <w:p>
-      <w:pPr>
-        <w:rPr>
-          <w:rFonts w:ascii="Helvetica" w:hAnsi="Helvetica"/>
-          <w:sz w:val="28"/>
-          <w:szCs w:val="28"/>
-        </w:rPr>
-      </w:pPr>
-      <w:r>
-        <w:rPr>
-          <w:rFonts w:ascii="Helvetica" w:hAnsi="Helvetica"/>
-          <w:sz w:val="28"/>
-          <w:szCs w:val="28"/>
-        </w:rPr>
-        <w:t>Tanto en el header como en el footer usamos “</w:t>
+        <w:t>" para el ancho y "auto" para el largo, asegurando una distribución flexible del contenido. Se estructura en tres columnas: la primera columna muestra el logotipo de la asociación, la segunda columna presenta enlaces a las redes sociales asociadas y la tercera columna ofrece información de ubicación a través de un mapa interactivo.</w:t>
+      </w:r>
+    </w:p>
+    <w:p>
+      <w:pPr>
+        <w:rPr>
+          <w:rFonts w:ascii="Helvetica" w:hAnsi="Helvetica"/>
+          <w:sz w:val="28"/>
+          <w:szCs w:val="28"/>
+        </w:rPr>
+      </w:pPr>
+    </w:p>
+    <w:p>
+      <w:pPr>
+        <w:rPr>
+          <w:rFonts w:ascii="Helvetica" w:hAnsi="Helvetica"/>
+          <w:sz w:val="28"/>
+          <w:szCs w:val="28"/>
+        </w:rPr>
+      </w:pPr>
+      <w:r>
+        <w:rPr>
+          <w:rFonts w:ascii="Helvetica" w:hAnsi="Helvetica"/>
+          <w:sz w:val="28"/>
+          <w:szCs w:val="28"/>
+        </w:rPr>
+        <w:t>Tanto el encabezado como el pie de página tienen un fondo coloreado con el tono "</w:t>
       </w:r>
       <w:proofErr w:type="spellStart"/>
       <w:r>
@@ -4465,41 +4425,33 @@
           <w:sz w:val="28"/>
           <w:szCs w:val="28"/>
         </w:rPr>
-        <w:t xml:space="preserve"> Rose” como color de fondo</w:t>
-      </w:r>
-      <w:r>
-        <w:rPr>
-          <w:rFonts w:ascii="Helvetica" w:hAnsi="Helvetica"/>
-          <w:sz w:val="28"/>
-          <w:szCs w:val="28"/>
-        </w:rPr>
-        <w:t xml:space="preserve">. </w:t>
-      </w:r>
-    </w:p>
-    <w:p>
-      <w:pPr>
-        <w:rPr>
-          <w:rFonts w:ascii="Helvetica" w:hAnsi="Helvetica"/>
-          <w:sz w:val="28"/>
-          <w:szCs w:val="28"/>
-        </w:rPr>
-      </w:pPr>
-    </w:p>
-    <w:p>
-      <w:pPr>
-        <w:rPr>
-          <w:rFonts w:ascii="Helvetica" w:hAnsi="Helvetica"/>
-          <w:sz w:val="28"/>
-          <w:szCs w:val="28"/>
-        </w:rPr>
-      </w:pPr>
-      <w:r>
-        <w:rPr>
-          <w:rFonts w:ascii="Helvetica" w:hAnsi="Helvetica"/>
-          <w:sz w:val="28"/>
-          <w:szCs w:val="28"/>
-        </w:rPr>
-        <w:t xml:space="preserve">El tamaño de las </w:t>
+        <w:t xml:space="preserve"> Rose", que se define mediante reglas de estilo CSS para crear una apariencia visual uniforme y agradable.</w:t>
+      </w:r>
+    </w:p>
+    <w:p>
+      <w:pPr>
+        <w:rPr>
+          <w:rFonts w:ascii="Helvetica" w:hAnsi="Helvetica"/>
+          <w:sz w:val="28"/>
+          <w:szCs w:val="28"/>
+        </w:rPr>
+      </w:pPr>
+    </w:p>
+    <w:p>
+      <w:pPr>
+        <w:rPr>
+          <w:rFonts w:ascii="Helvetica" w:hAnsi="Helvetica"/>
+          <w:sz w:val="28"/>
+          <w:szCs w:val="28"/>
+        </w:rPr>
+      </w:pPr>
+      <w:r>
+        <w:rPr>
+          <w:rFonts w:ascii="Helvetica" w:hAnsi="Helvetica"/>
+          <w:sz w:val="28"/>
+          <w:szCs w:val="28"/>
+        </w:rPr>
+        <w:t>En la sección de noticias, se utilizan tarjetas (</w:t>
       </w:r>
       <w:proofErr w:type="spellStart"/>
       <w:r>
@@ -4517,49 +4469,8 @@
           <w:sz w:val="28"/>
           <w:szCs w:val="28"/>
         </w:rPr>
-        <w:t xml:space="preserve"> en el apartado noticias es de “</w:t>
-      </w:r>
-      <w:r>
-        <w:rPr>
-          <w:rFonts w:ascii="Helvetica" w:hAnsi="Helvetica"/>
-          <w:sz w:val="28"/>
-          <w:szCs w:val="28"/>
-        </w:rPr>
-        <w:t>18rem</w:t>
-      </w:r>
-      <w:r>
-        <w:rPr>
-          <w:rFonts w:ascii="Helvetica" w:hAnsi="Helvetica"/>
-          <w:sz w:val="28"/>
-          <w:szCs w:val="28"/>
-        </w:rPr>
-        <w:t>” de ancho y “</w:t>
-      </w:r>
-      <w:r>
-        <w:rPr>
-          <w:rFonts w:ascii="Helvetica" w:hAnsi="Helvetica"/>
-          <w:sz w:val="28"/>
-          <w:szCs w:val="28"/>
-        </w:rPr>
-        <w:t>auto</w:t>
-      </w:r>
-      <w:r>
-        <w:rPr>
-          <w:rFonts w:ascii="Helvetica" w:hAnsi="Helvetica"/>
-          <w:sz w:val="28"/>
-          <w:szCs w:val="28"/>
-        </w:rPr>
-        <w:t>” de largo.</w:t>
-      </w:r>
-    </w:p>
-    <w:p>
-      <w:pPr>
-        <w:rPr>
-          <w:rFonts w:ascii="Helvetica" w:hAnsi="Helvetica"/>
-          <w:sz w:val="28"/>
-          <w:szCs w:val="28"/>
-        </w:rPr>
-      </w:pPr>
+        <w:t>) con un ancho fijo de "18rem" y una altura dinámica para adaptarse al contenido. Este enfoque proporciona una presentación coherente y atractiva del material informativo, asegurando una experiencia de usuario consistente y de alta calidad.</w:t>
+      </w:r>
       <w:r>
         <w:rPr>
           <w:rFonts w:ascii="Helvetica" w:hAnsi="Helvetica"/>
@@ -4673,7 +4584,7 @@
           <w:noProof/>
         </w:rPr>
         <w:drawing>
-          <wp:inline distT="0" distB="0" distL="0" distR="0" wp14:anchorId="631B8C08" wp14:editId="77DD6F50">
+          <wp:inline distT="0" distB="0" distL="0" distR="0" wp14:anchorId="631B8C08" wp14:editId="5A23AA81">
             <wp:extent cx="1485900" cy="2907665"/>
             <wp:effectExtent l="0" t="6033" r="0" b="0"/>
             <wp:docPr id="1669852008" name="Imagen 1" descr="Gráfico, Gráfico de barras&#10;&#10;Descripción generada automáticamente"/>
@@ -4730,7 +4641,7 @@
           <w:noProof/>
         </w:rPr>
         <w:drawing>
-          <wp:inline distT="0" distB="0" distL="0" distR="0" wp14:anchorId="45D2C4B2" wp14:editId="3E024352">
+          <wp:inline distT="0" distB="0" distL="0" distR="0" wp14:anchorId="45D2C4B2" wp14:editId="60DEB070">
             <wp:extent cx="1516380" cy="2921000"/>
             <wp:effectExtent l="2540" t="0" r="0" b="0"/>
             <wp:docPr id="2000898516" name="Imagen 2" descr="Gráfico, Gráfico de barras&#10;&#10;Descripción generada automáticamente"/>
@@ -4787,7 +4698,7 @@
           <w:noProof/>
         </w:rPr>
         <w:drawing>
-          <wp:inline distT="0" distB="0" distL="0" distR="0" wp14:anchorId="40DAC655" wp14:editId="22269A82">
+          <wp:inline distT="0" distB="0" distL="0" distR="0" wp14:anchorId="40DAC655" wp14:editId="1CD635E7">
             <wp:extent cx="1501200" cy="2919600"/>
             <wp:effectExtent l="0" t="4128" r="0" b="0"/>
             <wp:docPr id="215287080" name="Imagen 3" descr="Gráfico, Gráfico de rectángulos&#10;&#10;Descripción generada automáticamente"/>
@@ -4922,42 +4833,12 @@
           <w:szCs w:val="28"/>
         </w:rPr>
         <w:lastRenderedPageBreak/>
-        <w:t xml:space="preserve">Los colores principales de la web serían el </w:t>
-      </w:r>
-      <w:r>
-        <w:rPr>
-          <w:rFonts w:ascii="Helvetica" w:hAnsi="Helvetica"/>
-          <w:b/>
-          <w:bCs/>
-          <w:sz w:val="28"/>
-          <w:szCs w:val="28"/>
-        </w:rPr>
-        <w:t>B</w:t>
-      </w:r>
-      <w:r>
-        <w:rPr>
-          <w:rFonts w:ascii="Helvetica" w:hAnsi="Helvetica"/>
-          <w:b/>
-          <w:bCs/>
-          <w:sz w:val="28"/>
-          <w:szCs w:val="28"/>
-        </w:rPr>
-        <w:t>lanco</w:t>
-      </w:r>
-      <w:r>
-        <w:rPr>
-          <w:rFonts w:ascii="Helvetica" w:hAnsi="Helvetica"/>
-          <w:sz w:val="28"/>
-          <w:szCs w:val="28"/>
-        </w:rPr>
-        <w:t xml:space="preserve"> para usarlo en el fondo, el </w:t>
+        <w:t xml:space="preserve">En el esquema de colores primarios de la página web, se han seleccionado tres tonalidades clave. El color blanco (#FFFFFF) se emplea como fondo principal, proporcionando un lienzo limpio y espacioso para el contenido. El color </w:t>
       </w:r>
       <w:proofErr w:type="spellStart"/>
       <w:r>
         <w:rPr>
           <w:rFonts w:ascii="Helvetica" w:hAnsi="Helvetica"/>
-          <w:b/>
-          <w:bCs/>
           <w:sz w:val="28"/>
           <w:szCs w:val="28"/>
         </w:rPr>
@@ -4967,8 +4848,112 @@
       <w:r>
         <w:rPr>
           <w:rFonts w:ascii="Helvetica" w:hAnsi="Helvetica"/>
-          <w:b/>
-          <w:bCs/>
+          <w:sz w:val="28"/>
+          <w:szCs w:val="28"/>
+        </w:rPr>
+        <w:t xml:space="preserve"> Black (#1C1C1C) se reserva para elementos de texto, títulos y botones, ya que ofrece un contraste adecuado sobre el fondo blanco, mejorando la legibilidad y la accesibilidad del contenido. Por último, el color </w:t>
+      </w:r>
+      <w:proofErr w:type="spellStart"/>
+      <w:r>
+        <w:rPr>
+          <w:rFonts w:ascii="Helvetica" w:hAnsi="Helvetica"/>
+          <w:sz w:val="28"/>
+          <w:szCs w:val="28"/>
+        </w:rPr>
+        <w:t>Misty</w:t>
+      </w:r>
+      <w:proofErr w:type="spellEnd"/>
+      <w:r>
+        <w:rPr>
+          <w:rFonts w:ascii="Helvetica" w:hAnsi="Helvetica"/>
+          <w:sz w:val="28"/>
+          <w:szCs w:val="28"/>
+        </w:rPr>
+        <w:t xml:space="preserve"> Rose (#FFE4E1) se aplica a componentes como el encabezado (header) y el pie de página (footer), brindando una estética suave y acogedora que complementa la experiencia del usuario.</w:t>
+      </w:r>
+    </w:p>
+    <w:p>
+      <w:pPr>
+        <w:rPr>
+          <w:rFonts w:ascii="Helvetica" w:hAnsi="Helvetica"/>
+          <w:sz w:val="28"/>
+          <w:szCs w:val="28"/>
+        </w:rPr>
+      </w:pPr>
+    </w:p>
+    <w:p>
+      <w:pPr>
+        <w:rPr>
+          <w:rFonts w:ascii="Helvetica" w:hAnsi="Helvetica"/>
+          <w:sz w:val="28"/>
+          <w:szCs w:val="28"/>
+        </w:rPr>
+      </w:pPr>
+      <w:r>
+        <w:rPr>
+          <w:rFonts w:ascii="Helvetica" w:hAnsi="Helvetica"/>
+          <w:sz w:val="28"/>
+          <w:szCs w:val="28"/>
+        </w:rPr>
+        <w:t>Estas selecciones de color se han realizado con cuidado, teniendo en cuenta la colocación estratégica de cada tonalidad para optimizar la legibilidad y garantizar una experiencia visualmente agradable. Se ha priorizado el contraste adecuado, especialmente al colocar elementos de texto sobre fondos claros u oscuros, para garantizar una fácil lectura y una navegación intuitiva para los usuarios.</w:t>
+      </w:r>
+    </w:p>
+    <w:p>
+      <w:pPr>
+        <w:rPr>
+          <w:rFonts w:ascii="Helvetica" w:hAnsi="Helvetica"/>
+          <w:sz w:val="28"/>
+          <w:szCs w:val="28"/>
+        </w:rPr>
+      </w:pPr>
+    </w:p>
+    <w:p>
+      <w:pPr>
+        <w:rPr>
+          <w:rFonts w:ascii="Helvetica" w:hAnsi="Helvetica"/>
+          <w:sz w:val="28"/>
+          <w:szCs w:val="28"/>
+        </w:rPr>
+      </w:pPr>
+      <w:r>
+        <w:rPr>
+          <w:rFonts w:ascii="Helvetica" w:hAnsi="Helvetica"/>
+          <w:sz w:val="28"/>
+          <w:szCs w:val="28"/>
+        </w:rPr>
+        <w:t xml:space="preserve">Además de los colores principales, se han identificado dos tonos secundarios para su uso en elementos destacados y resaltados en la página web. El color </w:t>
+      </w:r>
+      <w:proofErr w:type="spellStart"/>
+      <w:r>
+        <w:rPr>
+          <w:rFonts w:ascii="Helvetica" w:hAnsi="Helvetica"/>
+          <w:sz w:val="28"/>
+          <w:szCs w:val="28"/>
+        </w:rPr>
+        <w:t>Blush</w:t>
+      </w:r>
+      <w:proofErr w:type="spellEnd"/>
+      <w:r>
+        <w:rPr>
+          <w:rFonts w:ascii="Helvetica" w:hAnsi="Helvetica"/>
+          <w:sz w:val="28"/>
+          <w:szCs w:val="28"/>
+        </w:rPr>
+        <w:t xml:space="preserve"> (#DB7093) y el </w:t>
+      </w:r>
+      <w:proofErr w:type="spellStart"/>
+      <w:r>
+        <w:rPr>
+          <w:rFonts w:ascii="Helvetica" w:hAnsi="Helvetica"/>
+          <w:sz w:val="28"/>
+          <w:szCs w:val="28"/>
+        </w:rPr>
+        <w:t>Caribbean</w:t>
+      </w:r>
+      <w:proofErr w:type="spellEnd"/>
+      <w:r>
+        <w:rPr>
+          <w:rFonts w:ascii="Helvetica" w:hAnsi="Helvetica"/>
           <w:sz w:val="28"/>
           <w:szCs w:val="28"/>
         </w:rPr>
@@ -4978,12 +4963,10 @@
       <w:r>
         <w:rPr>
           <w:rFonts w:ascii="Helvetica" w:hAnsi="Helvetica"/>
-          <w:b/>
-          <w:bCs/>
-          <w:sz w:val="28"/>
-          <w:szCs w:val="28"/>
-        </w:rPr>
-        <w:t>black</w:t>
+          <w:sz w:val="28"/>
+          <w:szCs w:val="28"/>
+        </w:rPr>
+        <w:t>Current</w:t>
       </w:r>
       <w:proofErr w:type="spellEnd"/>
       <w:r>
@@ -4992,205 +4975,8 @@
           <w:sz w:val="28"/>
           <w:szCs w:val="28"/>
         </w:rPr>
-        <w:t xml:space="preserve"> para textos, títulos y botones, y </w:t>
-      </w:r>
-      <w:proofErr w:type="spellStart"/>
-      <w:r>
-        <w:rPr>
-          <w:rFonts w:ascii="Helvetica" w:hAnsi="Helvetica"/>
-          <w:b/>
-          <w:bCs/>
-          <w:sz w:val="28"/>
-          <w:szCs w:val="28"/>
-        </w:rPr>
-        <w:t>Misty</w:t>
-      </w:r>
-      <w:proofErr w:type="spellEnd"/>
-      <w:r>
-        <w:rPr>
-          <w:rFonts w:ascii="Helvetica" w:hAnsi="Helvetica"/>
-          <w:b/>
-          <w:bCs/>
-          <w:sz w:val="28"/>
-          <w:szCs w:val="28"/>
-        </w:rPr>
-        <w:t xml:space="preserve"> rose</w:t>
-      </w:r>
-      <w:r>
-        <w:rPr>
-          <w:rFonts w:ascii="Helvetica" w:hAnsi="Helvetica"/>
-          <w:sz w:val="28"/>
-          <w:szCs w:val="28"/>
-        </w:rPr>
-        <w:t xml:space="preserve"> para componentes como header y footer.</w:t>
-      </w:r>
-    </w:p>
-    <w:p>
-      <w:pPr>
-        <w:rPr>
-          <w:rFonts w:ascii="Helvetica" w:hAnsi="Helvetica"/>
-          <w:sz w:val="28"/>
-          <w:szCs w:val="28"/>
-        </w:rPr>
-      </w:pPr>
-    </w:p>
-    <w:p>
-      <w:pPr>
-        <w:rPr>
-          <w:rFonts w:ascii="Helvetica" w:hAnsi="Helvetica"/>
-          <w:sz w:val="28"/>
-          <w:szCs w:val="28"/>
-        </w:rPr>
-      </w:pPr>
-      <w:r>
-        <w:rPr>
-          <w:rFonts w:ascii="Helvetica" w:hAnsi="Helvetica"/>
-          <w:sz w:val="28"/>
-          <w:szCs w:val="28"/>
-        </w:rPr>
-        <w:t>Los 3 colores están descritos en valor hexadecimal</w:t>
-      </w:r>
-      <w:r>
-        <w:rPr>
-          <w:rFonts w:ascii="Helvetica" w:hAnsi="Helvetica"/>
-          <w:sz w:val="28"/>
-          <w:szCs w:val="28"/>
-        </w:rPr>
-        <w:t xml:space="preserve"> y hemos tenido en cuenta la colocación de estos para una mejora de legibilidad teniendo un color oscuro sobre un color claro.</w:t>
-      </w:r>
-    </w:p>
-    <w:p>
-      <w:pPr>
-        <w:rPr>
-          <w:rFonts w:ascii="Helvetica" w:hAnsi="Helvetica"/>
-          <w:sz w:val="28"/>
-          <w:szCs w:val="28"/>
-        </w:rPr>
-      </w:pPr>
-    </w:p>
-    <w:p>
-      <w:pPr>
-        <w:rPr>
-          <w:rFonts w:ascii="Helvetica" w:hAnsi="Helvetica"/>
-          <w:sz w:val="28"/>
-          <w:szCs w:val="28"/>
-        </w:rPr>
-      </w:pPr>
-      <w:r>
-        <w:rPr>
-          <w:rFonts w:ascii="Helvetica" w:hAnsi="Helvetica"/>
-          <w:sz w:val="28"/>
-          <w:szCs w:val="28"/>
-        </w:rPr>
-        <w:t xml:space="preserve">Como colores secundarios tenemos el color </w:t>
-      </w:r>
-      <w:proofErr w:type="spellStart"/>
-      <w:r>
-        <w:rPr>
-          <w:rFonts w:ascii="Helvetica" w:hAnsi="Helvetica"/>
-          <w:b/>
-          <w:bCs/>
-          <w:sz w:val="28"/>
-          <w:szCs w:val="28"/>
-        </w:rPr>
-        <w:t>Blush</w:t>
-      </w:r>
-      <w:proofErr w:type="spellEnd"/>
-      <w:r>
-        <w:rPr>
-          <w:rFonts w:ascii="Helvetica" w:hAnsi="Helvetica"/>
-          <w:sz w:val="28"/>
-          <w:szCs w:val="28"/>
-        </w:rPr>
-        <w:t xml:space="preserve"> y el </w:t>
-      </w:r>
-      <w:proofErr w:type="spellStart"/>
-      <w:r>
-        <w:rPr>
-          <w:rFonts w:ascii="Helvetica" w:hAnsi="Helvetica"/>
-          <w:b/>
-          <w:bCs/>
-          <w:sz w:val="28"/>
-          <w:szCs w:val="28"/>
-        </w:rPr>
-        <w:t>Caribbean</w:t>
-      </w:r>
-      <w:proofErr w:type="spellEnd"/>
-      <w:r>
-        <w:rPr>
-          <w:rFonts w:ascii="Helvetica" w:hAnsi="Helvetica"/>
-          <w:b/>
-          <w:bCs/>
-          <w:sz w:val="28"/>
-          <w:szCs w:val="28"/>
-        </w:rPr>
-        <w:t xml:space="preserve"> </w:t>
-      </w:r>
-      <w:proofErr w:type="spellStart"/>
-      <w:r>
-        <w:rPr>
-          <w:rFonts w:ascii="Helvetica" w:hAnsi="Helvetica"/>
-          <w:b/>
-          <w:bCs/>
-          <w:sz w:val="28"/>
-          <w:szCs w:val="28"/>
-        </w:rPr>
-        <w:t>Current</w:t>
-      </w:r>
-      <w:proofErr w:type="spellEnd"/>
-      <w:r>
-        <w:rPr>
-          <w:rFonts w:ascii="Helvetica" w:hAnsi="Helvetica"/>
-          <w:sz w:val="28"/>
-          <w:szCs w:val="28"/>
-        </w:rPr>
-        <w:t xml:space="preserve">, donde los implementamos en links, para resaltar algún apartado, icono, </w:t>
-      </w:r>
-      <w:proofErr w:type="spellStart"/>
-      <w:r>
-        <w:rPr>
-          <w:rFonts w:ascii="Helvetica" w:hAnsi="Helvetica"/>
-          <w:sz w:val="28"/>
-          <w:szCs w:val="28"/>
-        </w:rPr>
-        <w:t>hover</w:t>
-      </w:r>
-      <w:proofErr w:type="spellEnd"/>
-      <w:r>
-        <w:rPr>
-          <w:rFonts w:ascii="Helvetica" w:hAnsi="Helvetica"/>
-          <w:sz w:val="28"/>
-          <w:szCs w:val="28"/>
-        </w:rPr>
-        <w:t xml:space="preserve">, </w:t>
-      </w:r>
-      <w:proofErr w:type="spellStart"/>
-      <w:r>
-        <w:rPr>
-          <w:rFonts w:ascii="Helvetica" w:hAnsi="Helvetica"/>
-          <w:sz w:val="28"/>
-          <w:szCs w:val="28"/>
-        </w:rPr>
-        <w:t>etc</w:t>
-      </w:r>
-      <w:proofErr w:type="spellEnd"/>
-      <w:r>
-        <w:rPr>
-          <w:rFonts w:ascii="Helvetica" w:hAnsi="Helvetica"/>
-          <w:sz w:val="28"/>
-          <w:szCs w:val="28"/>
-        </w:rPr>
-        <w:t>…</w:t>
-      </w:r>
-    </w:p>
-    <w:p>
-      <w:pPr>
-        <w:rPr>
-          <w:rFonts w:ascii="Helvetica" w:hAnsi="Helvetica"/>
-          <w:sz w:val="28"/>
-          <w:szCs w:val="28"/>
-        </w:rPr>
-      </w:pPr>
+        <w:t xml:space="preserve"> (#0077B6) se emplean en enlaces, iconos y otros elementos interactivos para añadir puntos de interés visuales y fomentar la participación del usuario. Estas opciones de color secundarias se integran de manera armoniosa con el esquema principal, agregando variedad y dinamismo al diseño global de la página.</w:t>
+      </w:r>
       <w:r>
         <w:rPr>
           <w:rFonts w:ascii="Helvetica" w:hAnsi="Helvetica"/>
@@ -5522,15 +5308,7 @@
           <w:sz w:val="28"/>
           <w:szCs w:val="28"/>
         </w:rPr>
-        <w:t>#212121</w:t>
-      </w:r>
-      <w:r>
-        <w:rPr>
-          <w:rFonts w:ascii="Helvetica" w:hAnsi="Helvetica"/>
-          <w:sz w:val="28"/>
-          <w:szCs w:val="28"/>
-        </w:rPr>
-        <w:t>.</w:t>
+        <w:t>#212121.</w:t>
       </w:r>
     </w:p>
     <w:p>
@@ -5649,23 +5427,6 @@
           <w:szCs w:val="28"/>
         </w:rPr>
       </w:pPr>
-    </w:p>
-    <w:p>
-      <w:pPr>
-        <w:rPr>
-          <w:rFonts w:ascii="Helvetica" w:hAnsi="Helvetica"/>
-          <w:sz w:val="28"/>
-          <w:szCs w:val="28"/>
-        </w:rPr>
-      </w:pPr>
-      <w:r>
-        <w:rPr>
-          <w:rFonts w:ascii="Helvetica" w:hAnsi="Helvetica"/>
-          <w:sz w:val="28"/>
-          <w:szCs w:val="28"/>
-        </w:rPr>
-        <w:t>/*</w:t>
-      </w:r>
     </w:p>
     <w:p>
       <w:pPr>
@@ -5686,7 +5447,7 @@
           <w:sz w:val="28"/>
           <w:szCs w:val="28"/>
         </w:rPr>
-        <w:t>Tamaño:</w:t>
+        <w:t>Color:</w:t>
       </w:r>
     </w:p>
     <w:p>
@@ -5708,14 +5469,104 @@
           <w:sz w:val="28"/>
           <w:szCs w:val="28"/>
         </w:rPr>
-        <w:t>Largo:</w:t>
+        <w:t>Se usa el color “</w:t>
+      </w:r>
+      <w:proofErr w:type="spellStart"/>
+      <w:r>
+        <w:rPr>
+          <w:rFonts w:ascii="Helvetica" w:hAnsi="Helvetica"/>
+          <w:sz w:val="28"/>
+          <w:szCs w:val="28"/>
+        </w:rPr>
+        <w:t>Misty</w:t>
+      </w:r>
+      <w:proofErr w:type="spellEnd"/>
+      <w:r>
+        <w:rPr>
+          <w:rFonts w:ascii="Helvetica" w:hAnsi="Helvetica"/>
+          <w:sz w:val="28"/>
+          <w:szCs w:val="28"/>
+        </w:rPr>
+        <w:t xml:space="preserve"> Rose” como contorno del botón en el apartado de perfil de usuario, al igual que los </w:t>
+      </w:r>
+      <w:proofErr w:type="spellStart"/>
+      <w:r>
+        <w:rPr>
+          <w:rFonts w:ascii="Helvetica" w:hAnsi="Helvetica"/>
+          <w:sz w:val="28"/>
+          <w:szCs w:val="28"/>
+        </w:rPr>
+        <w:t>toggles</w:t>
+      </w:r>
+      <w:proofErr w:type="spellEnd"/>
+      <w:r>
+        <w:rPr>
+          <w:rFonts w:ascii="Helvetica" w:hAnsi="Helvetica"/>
+          <w:sz w:val="28"/>
+          <w:szCs w:val="28"/>
+        </w:rPr>
+        <w:t xml:space="preserve">, el resto de los botones como el </w:t>
+      </w:r>
+      <w:proofErr w:type="spellStart"/>
+      <w:r>
+        <w:rPr>
+          <w:rFonts w:ascii="Helvetica" w:hAnsi="Helvetica"/>
+          <w:sz w:val="28"/>
+          <w:szCs w:val="28"/>
+        </w:rPr>
+        <w:t>nav</w:t>
+      </w:r>
+      <w:proofErr w:type="spellEnd"/>
+      <w:r>
+        <w:rPr>
+          <w:rFonts w:ascii="Helvetica" w:hAnsi="Helvetica"/>
+          <w:sz w:val="28"/>
+          <w:szCs w:val="28"/>
+        </w:rPr>
+        <w:t>-bar tienen el fondo de por si en “</w:t>
+      </w:r>
+      <w:proofErr w:type="spellStart"/>
+      <w:r>
+        <w:rPr>
+          <w:rFonts w:ascii="Helvetica" w:hAnsi="Helvetica"/>
+          <w:sz w:val="28"/>
+          <w:szCs w:val="28"/>
+        </w:rPr>
+        <w:t>Misty</w:t>
+      </w:r>
+      <w:proofErr w:type="spellEnd"/>
+      <w:r>
+        <w:rPr>
+          <w:rFonts w:ascii="Helvetica" w:hAnsi="Helvetica"/>
+          <w:sz w:val="28"/>
+          <w:szCs w:val="28"/>
+        </w:rPr>
+        <w:t xml:space="preserve"> Rose”, el color del texto es negro, y para el </w:t>
+      </w:r>
+      <w:proofErr w:type="spellStart"/>
+      <w:r>
+        <w:rPr>
+          <w:rFonts w:ascii="Helvetica" w:hAnsi="Helvetica"/>
+          <w:sz w:val="28"/>
+          <w:szCs w:val="28"/>
+        </w:rPr>
+        <w:t>placeholder</w:t>
+      </w:r>
+      <w:proofErr w:type="spellEnd"/>
+      <w:r>
+        <w:rPr>
+          <w:rFonts w:ascii="Helvetica" w:hAnsi="Helvetica"/>
+          <w:sz w:val="28"/>
+          <w:szCs w:val="28"/>
+        </w:rPr>
+        <w:t xml:space="preserve"> se usa el color por defecto que nos proporciona HTML.</w:t>
       </w:r>
     </w:p>
     <w:p>
       <w:pPr>
         <w:pStyle w:val="Prrafodelista"/>
         <w:numPr>
-          <w:ilvl w:val="2"/>
+          <w:ilvl w:val="0"/>
           <w:numId w:val="5"/>
         </w:numPr>
         <w:rPr>
@@ -5724,13 +5575,23 @@
           <w:szCs w:val="28"/>
         </w:rPr>
       </w:pPr>
-      <w:r>
-        <w:rPr>
-          <w:rFonts w:ascii="Helvetica" w:hAnsi="Helvetica"/>
-          <w:sz w:val="28"/>
-          <w:szCs w:val="28"/>
-        </w:rPr>
-        <w:t>“x”</w:t>
+      <w:proofErr w:type="spellStart"/>
+      <w:r>
+        <w:rPr>
+          <w:rFonts w:ascii="Helvetica" w:hAnsi="Helvetica"/>
+          <w:sz w:val="28"/>
+          <w:szCs w:val="28"/>
+        </w:rPr>
+        <w:t>Hover</w:t>
+      </w:r>
+      <w:proofErr w:type="spellEnd"/>
+      <w:r>
+        <w:rPr>
+          <w:rFonts w:ascii="Helvetica" w:hAnsi="Helvetica"/>
+          <w:sz w:val="28"/>
+          <w:szCs w:val="28"/>
+        </w:rPr>
+        <w:t>:</w:t>
       </w:r>
     </w:p>
     <w:p>
@@ -5752,68 +5613,105 @@
           <w:sz w:val="28"/>
           <w:szCs w:val="28"/>
         </w:rPr>
-        <w:t>Ancho:</w:t>
-      </w:r>
-    </w:p>
-    <w:p>
-      <w:pPr>
-        <w:pStyle w:val="Prrafodelista"/>
-        <w:numPr>
-          <w:ilvl w:val="2"/>
-          <w:numId w:val="5"/>
-        </w:numPr>
-        <w:rPr>
-          <w:rFonts w:ascii="Helvetica" w:hAnsi="Helvetica"/>
-          <w:sz w:val="28"/>
-          <w:szCs w:val="28"/>
-        </w:rPr>
-      </w:pPr>
-      <w:r>
-        <w:rPr>
-          <w:rFonts w:ascii="Helvetica" w:hAnsi="Helvetica"/>
-          <w:sz w:val="28"/>
-          <w:szCs w:val="28"/>
-        </w:rPr>
-        <w:t>“y”</w:t>
-      </w:r>
-    </w:p>
-    <w:p>
-      <w:pPr>
-        <w:rPr>
-          <w:rFonts w:ascii="Helvetica" w:hAnsi="Helvetica"/>
-          <w:sz w:val="28"/>
-          <w:szCs w:val="28"/>
-        </w:rPr>
-      </w:pPr>
-      <w:r>
-        <w:rPr>
-          <w:rFonts w:ascii="Helvetica" w:hAnsi="Helvetica"/>
-          <w:sz w:val="28"/>
-          <w:szCs w:val="28"/>
-        </w:rPr>
-        <w:t>*/</w:t>
-      </w:r>
-    </w:p>
-    <w:p>
-      <w:pPr>
-        <w:pStyle w:val="Prrafodelista"/>
-        <w:numPr>
-          <w:ilvl w:val="0"/>
-          <w:numId w:val="5"/>
-        </w:numPr>
-        <w:rPr>
-          <w:rFonts w:ascii="Helvetica" w:hAnsi="Helvetica"/>
-          <w:sz w:val="28"/>
-          <w:szCs w:val="28"/>
-        </w:rPr>
-      </w:pPr>
-      <w:r>
-        <w:rPr>
-          <w:rFonts w:ascii="Helvetica" w:hAnsi="Helvetica"/>
-          <w:sz w:val="28"/>
-          <w:szCs w:val="28"/>
-        </w:rPr>
-        <w:t>Color:</w:t>
+        <w:t xml:space="preserve">Para el </w:t>
+      </w:r>
+      <w:proofErr w:type="spellStart"/>
+      <w:r>
+        <w:rPr>
+          <w:rFonts w:ascii="Helvetica" w:hAnsi="Helvetica"/>
+          <w:sz w:val="28"/>
+          <w:szCs w:val="28"/>
+        </w:rPr>
+        <w:t>hover</w:t>
+      </w:r>
+      <w:proofErr w:type="spellEnd"/>
+      <w:r>
+        <w:rPr>
+          <w:rFonts w:ascii="Helvetica" w:hAnsi="Helvetica"/>
+          <w:sz w:val="28"/>
+          <w:szCs w:val="28"/>
+        </w:rPr>
+        <w:t xml:space="preserve"> en los botones </w:t>
+      </w:r>
+      <w:proofErr w:type="gramStart"/>
+      <w:r>
+        <w:rPr>
+          <w:rFonts w:ascii="Helvetica" w:hAnsi="Helvetica"/>
+          <w:sz w:val="28"/>
+          <w:szCs w:val="28"/>
+        </w:rPr>
+        <w:t>de los formulario</w:t>
+      </w:r>
+      <w:proofErr w:type="gramEnd"/>
+      <w:r>
+        <w:rPr>
+          <w:rFonts w:ascii="Helvetica" w:hAnsi="Helvetica"/>
+          <w:sz w:val="28"/>
+          <w:szCs w:val="28"/>
+        </w:rPr>
+        <w:t xml:space="preserve"> </w:t>
+      </w:r>
+      <w:r>
+        <w:rPr>
+          <w:rFonts w:ascii="Helvetica" w:hAnsi="Helvetica"/>
+          <w:sz w:val="28"/>
+          <w:szCs w:val="28"/>
+        </w:rPr>
+        <w:t>el fondo del botón usamos el color “</w:t>
+      </w:r>
+      <w:proofErr w:type="spellStart"/>
+      <w:r>
+        <w:rPr>
+          <w:rFonts w:ascii="Helvetica" w:hAnsi="Helvetica"/>
+          <w:sz w:val="28"/>
+          <w:szCs w:val="28"/>
+        </w:rPr>
+        <w:t>Misty</w:t>
+      </w:r>
+      <w:proofErr w:type="spellEnd"/>
+      <w:r>
+        <w:rPr>
+          <w:rFonts w:ascii="Helvetica" w:hAnsi="Helvetica"/>
+          <w:sz w:val="28"/>
+          <w:szCs w:val="28"/>
+        </w:rPr>
+        <w:t xml:space="preserve"> Rose”, y el color del texto en negro, y los botones del </w:t>
+      </w:r>
+      <w:proofErr w:type="spellStart"/>
+      <w:r>
+        <w:rPr>
+          <w:rFonts w:ascii="Helvetica" w:hAnsi="Helvetica"/>
+          <w:sz w:val="28"/>
+          <w:szCs w:val="28"/>
+        </w:rPr>
+        <w:t>nav</w:t>
+      </w:r>
+      <w:proofErr w:type="spellEnd"/>
+      <w:r>
+        <w:rPr>
+          <w:rFonts w:ascii="Helvetica" w:hAnsi="Helvetica"/>
+          <w:sz w:val="28"/>
+          <w:szCs w:val="28"/>
+        </w:rPr>
+        <w:t>-bar es una tonalidad de “</w:t>
+      </w:r>
+      <w:proofErr w:type="spellStart"/>
+      <w:r>
+        <w:rPr>
+          <w:rFonts w:ascii="Helvetica" w:hAnsi="Helvetica"/>
+          <w:sz w:val="28"/>
+          <w:szCs w:val="28"/>
+        </w:rPr>
+        <w:t>Misty</w:t>
+      </w:r>
+      <w:proofErr w:type="spellEnd"/>
+      <w:r>
+        <w:rPr>
+          <w:rFonts w:ascii="Helvetica" w:hAnsi="Helvetica"/>
+          <w:sz w:val="28"/>
+          <w:szCs w:val="28"/>
+        </w:rPr>
+        <w:t xml:space="preserve"> Rose” más clarito.</w:t>
       </w:r>
     </w:p>
     <w:p>
@@ -5823,199 +5721,6 @@
           <w:ilvl w:val="1"/>
           <w:numId w:val="5"/>
         </w:numPr>
-        <w:rPr>
-          <w:rFonts w:ascii="Helvetica" w:hAnsi="Helvetica"/>
-          <w:sz w:val="28"/>
-          <w:szCs w:val="28"/>
-        </w:rPr>
-      </w:pPr>
-      <w:r>
-        <w:rPr>
-          <w:rFonts w:ascii="Helvetica" w:hAnsi="Helvetica"/>
-          <w:sz w:val="28"/>
-          <w:szCs w:val="28"/>
-        </w:rPr>
-        <w:t xml:space="preserve">Se va a hacer uso de la clase </w:t>
-      </w:r>
-      <w:r>
-        <w:rPr>
-          <w:rFonts w:ascii="Helvetica" w:hAnsi="Helvetica"/>
-          <w:sz w:val="28"/>
-          <w:szCs w:val="28"/>
-        </w:rPr>
-        <w:t>“</w:t>
-      </w:r>
-      <w:proofErr w:type="spellStart"/>
-      <w:r>
-        <w:rPr>
-          <w:rFonts w:ascii="Helvetica" w:hAnsi="Helvetica"/>
-          <w:sz w:val="28"/>
-          <w:szCs w:val="28"/>
-        </w:rPr>
-        <w:t>btn-outline-dark</w:t>
-      </w:r>
-      <w:proofErr w:type="spellEnd"/>
-      <w:r>
-        <w:rPr>
-          <w:rFonts w:ascii="Helvetica" w:hAnsi="Helvetica"/>
-          <w:sz w:val="28"/>
-          <w:szCs w:val="28"/>
-        </w:rPr>
-        <w:t>”</w:t>
-      </w:r>
-      <w:r>
-        <w:rPr>
-          <w:rFonts w:ascii="Helvetica" w:hAnsi="Helvetica"/>
-          <w:sz w:val="28"/>
-          <w:szCs w:val="28"/>
-        </w:rPr>
-        <w:t xml:space="preserve"> del </w:t>
-      </w:r>
-      <w:proofErr w:type="spellStart"/>
-      <w:r>
-        <w:rPr>
-          <w:rFonts w:ascii="Helvetica" w:hAnsi="Helvetica"/>
-          <w:sz w:val="28"/>
-          <w:szCs w:val="28"/>
-        </w:rPr>
-        <w:t>framework</w:t>
-      </w:r>
-      <w:proofErr w:type="spellEnd"/>
-      <w:r>
-        <w:rPr>
-          <w:rFonts w:ascii="Helvetica" w:hAnsi="Helvetica"/>
-          <w:sz w:val="28"/>
-          <w:szCs w:val="28"/>
-        </w:rPr>
-        <w:t xml:space="preserve"> Bootstrap</w:t>
-      </w:r>
-      <w:r>
-        <w:rPr>
-          <w:rFonts w:ascii="Helvetica" w:hAnsi="Helvetica"/>
-          <w:sz w:val="28"/>
-          <w:szCs w:val="28"/>
-        </w:rPr>
-        <w:t xml:space="preserve">. La cual nos proporciona </w:t>
-      </w:r>
-      <w:r>
-        <w:rPr>
-          <w:rFonts w:ascii="Helvetica" w:hAnsi="Helvetica"/>
-          <w:sz w:val="28"/>
-          <w:szCs w:val="28"/>
-        </w:rPr>
-        <w:t>un estilo inicial en el que el fondo del botón es blanco con las letras negras.</w:t>
-      </w:r>
-    </w:p>
-    <w:p>
-      <w:pPr>
-        <w:pStyle w:val="Prrafodelista"/>
-        <w:numPr>
-          <w:ilvl w:val="0"/>
-          <w:numId w:val="5"/>
-        </w:numPr>
-        <w:rPr>
-          <w:rFonts w:ascii="Helvetica" w:hAnsi="Helvetica"/>
-          <w:sz w:val="28"/>
-          <w:szCs w:val="28"/>
-        </w:rPr>
-      </w:pPr>
-      <w:proofErr w:type="spellStart"/>
-      <w:r>
-        <w:rPr>
-          <w:rFonts w:ascii="Helvetica" w:hAnsi="Helvetica"/>
-          <w:sz w:val="28"/>
-          <w:szCs w:val="28"/>
-        </w:rPr>
-        <w:t>Hover</w:t>
-      </w:r>
-      <w:proofErr w:type="spellEnd"/>
-      <w:r>
-        <w:rPr>
-          <w:rFonts w:ascii="Helvetica" w:hAnsi="Helvetica"/>
-          <w:sz w:val="28"/>
-          <w:szCs w:val="28"/>
-        </w:rPr>
-        <w:t>:</w:t>
-      </w:r>
-    </w:p>
-    <w:p>
-      <w:pPr>
-        <w:pStyle w:val="Prrafodelista"/>
-        <w:numPr>
-          <w:ilvl w:val="1"/>
-          <w:numId w:val="5"/>
-        </w:numPr>
-        <w:rPr>
-          <w:rFonts w:ascii="Helvetica" w:hAnsi="Helvetica"/>
-          <w:sz w:val="28"/>
-          <w:szCs w:val="28"/>
-        </w:rPr>
-      </w:pPr>
-      <w:r>
-        <w:rPr>
-          <w:rFonts w:ascii="Helvetica" w:hAnsi="Helvetica"/>
-          <w:sz w:val="28"/>
-          <w:szCs w:val="28"/>
-        </w:rPr>
-        <w:t xml:space="preserve">La clase </w:t>
-      </w:r>
-      <w:r>
-        <w:rPr>
-          <w:rFonts w:ascii="Helvetica" w:hAnsi="Helvetica"/>
-          <w:sz w:val="28"/>
-          <w:szCs w:val="28"/>
-        </w:rPr>
-        <w:t>“</w:t>
-      </w:r>
-      <w:proofErr w:type="spellStart"/>
-      <w:r>
-        <w:rPr>
-          <w:rFonts w:ascii="Helvetica" w:hAnsi="Helvetica"/>
-          <w:sz w:val="28"/>
-          <w:szCs w:val="28"/>
-        </w:rPr>
-        <w:t>btn-outline-dark</w:t>
-      </w:r>
-      <w:proofErr w:type="spellEnd"/>
-      <w:r>
-        <w:rPr>
-          <w:rFonts w:ascii="Helvetica" w:hAnsi="Helvetica"/>
-          <w:sz w:val="28"/>
-          <w:szCs w:val="28"/>
-        </w:rPr>
-        <w:t>”</w:t>
-      </w:r>
-      <w:r>
-        <w:rPr>
-          <w:rFonts w:ascii="Helvetica" w:hAnsi="Helvetica"/>
-          <w:sz w:val="28"/>
-          <w:szCs w:val="28"/>
-        </w:rPr>
-        <w:t xml:space="preserve"> lleva ya incorporado un “</w:t>
-      </w:r>
-      <w:proofErr w:type="spellStart"/>
-      <w:proofErr w:type="gramStart"/>
-      <w:r>
-        <w:rPr>
-          <w:rFonts w:ascii="Helvetica" w:hAnsi="Helvetica"/>
-          <w:sz w:val="28"/>
-          <w:szCs w:val="28"/>
-        </w:rPr>
-        <w:t>hover”el</w:t>
-      </w:r>
-      <w:proofErr w:type="spellEnd"/>
-      <w:proofErr w:type="gramEnd"/>
-      <w:r>
-        <w:rPr>
-          <w:rFonts w:ascii="Helvetica" w:hAnsi="Helvetica"/>
-          <w:sz w:val="28"/>
-          <w:szCs w:val="28"/>
-        </w:rPr>
-        <w:t xml:space="preserve"> cual hace que invierta los colores.</w:t>
-      </w:r>
-    </w:p>
-    <w:p>
-      <w:pPr>
         <w:rPr>
           <w:rFonts w:ascii="Helvetica" w:hAnsi="Helvetica"/>
           <w:sz w:val="28"/>
@@ -6477,10 +6182,10 @@
           <w:lang w:val="en-US"/>
         </w:rPr>
         <w:drawing>
-          <wp:inline distT="0" distB="0" distL="0" distR="0" wp14:anchorId="6B08E46B" wp14:editId="0B47409C">
-            <wp:extent cx="5400040" cy="2456815"/>
-            <wp:effectExtent l="0" t="0" r="0" b="635"/>
-            <wp:docPr id="1562027130" name="Imagen 1" descr="Interfaz de usuario gráfica, Aplicación&#10;&#10;Descripción generada automáticamente"/>
+          <wp:inline distT="0" distB="0" distL="0" distR="0" wp14:anchorId="522F0893" wp14:editId="6A581C0F">
+            <wp:extent cx="5400040" cy="2192020"/>
+            <wp:effectExtent l="0" t="0" r="0" b="0"/>
+            <wp:docPr id="618938871" name="Imagen 1" descr="Interfaz de usuario gráfica, Aplicación&#10;&#10;Descripción generada automáticamente"/>
             <wp:cNvGraphicFramePr>
               <a:graphicFrameLocks xmlns:a="http://schemas.openxmlformats.org/drawingml/2006/main" noChangeAspect="1"/>
             </wp:cNvGraphicFramePr>
@@ -6488,7 +6193,7 @@
               <a:graphicData uri="http://schemas.openxmlformats.org/drawingml/2006/picture">
                 <pic:pic xmlns:pic="http://schemas.openxmlformats.org/drawingml/2006/picture">
                   <pic:nvPicPr>
-                    <pic:cNvPr id="1562027130" name="Imagen 1" descr="Interfaz de usuario gráfica, Aplicación&#10;&#10;Descripción generada automáticamente"/>
+                    <pic:cNvPr id="618938871" name="Imagen 1" descr="Interfaz de usuario gráfica, Aplicación&#10;&#10;Descripción generada automáticamente"/>
                     <pic:cNvPicPr/>
                   </pic:nvPicPr>
                   <pic:blipFill>
@@ -6500,7 +6205,7 @@
                   <pic:spPr>
                     <a:xfrm>
                       <a:off x="0" y="0"/>
-                      <a:ext cx="5400040" cy="2456815"/>
+                      <a:ext cx="5400040" cy="2192020"/>
                     </a:xfrm>
                     <a:prstGeom prst="rect">
                       <a:avLst/>
@@ -6530,6 +6235,14 @@
           <w:lang w:val="en-US"/>
         </w:rPr>
         <w:br/>
+      </w:r>
+      <w:r>
+        <w:rPr>
+          <w:rFonts w:ascii="Helvetica" w:hAnsi="Helvetica"/>
+          <w:sz w:val="28"/>
+          <w:szCs w:val="28"/>
+          <w:lang w:val="en-US"/>
+        </w:rPr>
         <w:t>&lt;</w:t>
       </w:r>
       <w:proofErr w:type="spellStart"/>
@@ -6630,7 +6343,7 @@
           <w:szCs w:val="28"/>
           <w:lang w:val="en-US"/>
         </w:rPr>
-        <w:t xml:space="preserve">-filled" width="24" height="24" </w:t>
+        <w:t xml:space="preserve">" width="24" height="24" </w:t>
       </w:r>
       <w:proofErr w:type="spellStart"/>
       <w:r>
@@ -6650,7 +6363,7 @@
           <w:szCs w:val="28"/>
           <w:lang w:val="en-US"/>
         </w:rPr>
-        <w:t>="0 0 24 24" stroke-width="2" stroke="</w:t>
+        <w:t>="0 0 24 24" stroke-width="1.5" stroke="</w:t>
       </w:r>
       <w:proofErr w:type="spellStart"/>
       <w:r>
@@ -6710,27 +6423,7 @@
           <w:szCs w:val="28"/>
           <w:lang w:val="en-US"/>
         </w:rPr>
-        <w:t>="round"&gt;&lt;path stroke="none" d="M0 0h24v24H0z" fill="none"/&gt;&lt;path d="M18 2a1 1 0 0 1 .993 .883l.007 .117v4a1 1 0 0 1 -.883 .993l-.117 .007h-3v1h3a1 1 0 0 1 .991 1.131l-.02 .112l-1 4a1 1 0 0 1 -.858 .75l-.113 .007h-2v6a1 1 0 0 1 -.883 .993l-.117 .007h-4a1 1 0 0 1 -.993 -.883l-.007 -.117v-6h-2a1 1 0 0 1 -.993 -.883l-.007 -.117v-4a1 1 0 0 1 .883 -.993l.117 -.007h2v-1a6 6 0 0 1 5.775 -5.996l.225 -.004h3z" stroke-width="0" fill="</w:t>
-      </w:r>
-      <w:proofErr w:type="spellStart"/>
-      <w:r>
-        <w:rPr>
-          <w:rFonts w:ascii="Helvetica" w:hAnsi="Helvetica"/>
-          <w:sz w:val="28"/>
-          <w:szCs w:val="28"/>
-          <w:lang w:val="en-US"/>
-        </w:rPr>
-        <w:t>currentColor</w:t>
-      </w:r>
-      <w:proofErr w:type="spellEnd"/>
-      <w:r>
-        <w:rPr>
-          <w:rFonts w:ascii="Helvetica" w:hAnsi="Helvetica"/>
-          <w:sz w:val="28"/>
-          <w:szCs w:val="28"/>
-          <w:lang w:val="en-US"/>
-        </w:rPr>
-        <w:t>" /&gt;&lt;/</w:t>
+        <w:t>="round"&gt;&lt;path stroke="none" d="M0 0h24v24H0z" fill="none"/&gt;&lt;path d="M7 10v4h3v7h4v-7h3l1 -4h-4v-2a1 1 0 0 1 1 -1h3v-4h-3a5 5 0 0 0 -5 5v2h-3" /&gt;&lt;/</w:t>
       </w:r>
       <w:proofErr w:type="spellStart"/>
       <w:r>
@@ -6809,10 +6502,10 @@
           <w:lang w:val="en-US"/>
         </w:rPr>
         <w:drawing>
-          <wp:inline distT="0" distB="0" distL="0" distR="0" wp14:anchorId="4452DE55" wp14:editId="0E40FB5D">
-            <wp:extent cx="5400040" cy="2268855"/>
-            <wp:effectExtent l="0" t="0" r="0" b="0"/>
-            <wp:docPr id="1134446266" name="Imagen 1" descr="Interfaz de usuario gráfica, Texto, Aplicación&#10;&#10;Descripción generada automáticamente"/>
+          <wp:inline distT="0" distB="0" distL="0" distR="0" wp14:anchorId="71DF5B77" wp14:editId="16B05A1D">
+            <wp:extent cx="5400040" cy="2226310"/>
+            <wp:effectExtent l="0" t="0" r="0" b="2540"/>
+            <wp:docPr id="2068264151" name="Imagen 1" descr="Interfaz de usuario gráfica, Aplicación&#10;&#10;Descripción generada automáticamente"/>
             <wp:cNvGraphicFramePr>
               <a:graphicFrameLocks xmlns:a="http://schemas.openxmlformats.org/drawingml/2006/main" noChangeAspect="1"/>
             </wp:cNvGraphicFramePr>
@@ -6820,7 +6513,7 @@
               <a:graphicData uri="http://schemas.openxmlformats.org/drawingml/2006/picture">
                 <pic:pic xmlns:pic="http://schemas.openxmlformats.org/drawingml/2006/picture">
                   <pic:nvPicPr>
-                    <pic:cNvPr id="1134446266" name="Imagen 1" descr="Interfaz de usuario gráfica, Texto, Aplicación&#10;&#10;Descripción generada automáticamente"/>
+                    <pic:cNvPr id="2068264151" name="Imagen 1" descr="Interfaz de usuario gráfica, Aplicación&#10;&#10;Descripción generada automáticamente"/>
                     <pic:cNvPicPr/>
                   </pic:nvPicPr>
                   <pic:blipFill>
@@ -6832,7 +6525,7 @@
                   <pic:spPr>
                     <a:xfrm>
                       <a:off x="0" y="0"/>
-                      <a:ext cx="5400040" cy="2268855"/>
+                      <a:ext cx="5400040" cy="2226310"/>
                     </a:xfrm>
                     <a:prstGeom prst="rect">
                       <a:avLst/>
@@ -6861,7 +6554,6 @@
           <w:rFonts w:ascii="Helvetica" w:hAnsi="Helvetica"/>
           <w:sz w:val="28"/>
           <w:szCs w:val="28"/>
-          <w:lang w:val="en-US"/>
         </w:rPr>
       </w:pPr>
       <w:r>
@@ -6951,7 +6643,7 @@
           <w:szCs w:val="28"/>
           <w:lang w:val="en-US"/>
         </w:rPr>
-        <w:t xml:space="preserve">-brand-twitter-filled" width="24" height="24" </w:t>
+        <w:t xml:space="preserve">-brand-twitter" width="24" height="24" </w:t>
       </w:r>
       <w:proofErr w:type="spellStart"/>
       <w:r>
@@ -6971,7 +6663,7 @@
           <w:szCs w:val="28"/>
           <w:lang w:val="en-US"/>
         </w:rPr>
-        <w:t>="0 0 24 24" stroke-width="2" stroke="</w:t>
+        <w:t>="0 0 24 24" stroke-width="1.5" stroke="</w:t>
       </w:r>
       <w:proofErr w:type="spellStart"/>
       <w:r>
@@ -7031,7 +6723,7 @@
           <w:szCs w:val="28"/>
           <w:lang w:val="en-US"/>
         </w:rPr>
-        <w:t>="round"&gt;&lt;path stroke="none" d="M0 0h24v24H0z" fill="none"/&gt;&lt;path d="M14.058 3.41c-1.807 .767 -2.995 2.453 -3.056 4.38l-.002 .182l-.243 -.023c-2.392 -.269 -4.498 -1.512 -5.944 -3.531a1 1 0 0 0 -1.685 .092l-.097 .186l-.049 .099c-.719 1.485 -1.19 3.29 -1.017 5.203l.03 .273c.283 2.263 1.5 4.215 3.779 5.679l.173 .107l-.081 .043c-1.315 .663 -2.518 .952 -3.827 .9c-1.056 -.04 -1.446 1.372 -.518 1.878c3.598 1.961 7.461 2.566 10.792 1.6c4.06 -1.18 7.152 -4.223 8.335 -8.433l.127 -.495c.238 -.993 .372 -2.006 .401 -3.024l.003 -.332l.393 -.779l.44 -.862l.214 -.434l.118 -.247c.265 -.565 .456 -1.033 .574 -1.43l.014 -.056l.008 -.018c.22 -.593 -.166 -1.358 -.941 -1.358l-.122 .007a.997 .997 0 0 0 -.231 .057l-.086 .038a7.46 7.46 0 0 1 -.88 .36l-.356 .115l-.271 .08l-.772 .214c-1.336 -1.118 -3.144 -1.254 -5.012 -.554l-.211 .084z" stroke-width="0" fill="</w:t>
+        <w:t>="round"&gt;&lt;path stroke="none" d="M0 0h24v24H0z" fill="none"/&gt;&lt;path d="M22 4.01c-1 .49 -1.98 .689 -3 .99c-1.121 -1.265 -2.783 -1.335 -4.38 -.737s-2.643 2.06 -2.62 3.737v1c-3.245 .083 -6.135 -1.395 -8 -4c0 0 -4.182 7.433 4 11c-1.872 1.247 -3.739 2.088 -6 2c3.308 1.803 6.913 2.423 10.034 1.517c3.58 -1.04 6.522 -3.723 7.651 -7.742a13.84 13.84 0 0 0 .497 -3.753c0 -.249 1.51 -2.772 1.818 -4.013z" /&gt;&lt;/</w:t>
       </w:r>
       <w:proofErr w:type="spellStart"/>
       <w:r>
@@ -7041,7 +6733,7 @@
           <w:szCs w:val="28"/>
           <w:lang w:val="en-US"/>
         </w:rPr>
-        <w:t>currentColor</w:t>
+        <w:t>svg</w:t>
       </w:r>
       <w:proofErr w:type="spellEnd"/>
       <w:r>
@@ -7051,37 +6743,8 @@
           <w:szCs w:val="28"/>
           <w:lang w:val="en-US"/>
         </w:rPr>
-        <w:t>" /&gt;&lt;/</w:t>
-      </w:r>
-      <w:proofErr w:type="spellStart"/>
-      <w:r>
-        <w:rPr>
-          <w:rFonts w:ascii="Helvetica" w:hAnsi="Helvetica"/>
-          <w:sz w:val="28"/>
-          <w:szCs w:val="28"/>
-          <w:lang w:val="en-US"/>
-        </w:rPr>
-        <w:t>svg</w:t>
-      </w:r>
-      <w:proofErr w:type="spellEnd"/>
-      <w:r>
-        <w:rPr>
-          <w:rFonts w:ascii="Helvetica" w:hAnsi="Helvetica"/>
-          <w:sz w:val="28"/>
-          <w:szCs w:val="28"/>
-          <w:lang w:val="en-US"/>
-        </w:rPr>
         <w:t>&gt;</w:t>
       </w:r>
-    </w:p>
-    <w:p>
-      <w:pPr>
-        <w:rPr>
-          <w:rFonts w:ascii="Helvetica" w:hAnsi="Helvetica"/>
-          <w:sz w:val="28"/>
-          <w:szCs w:val="28"/>
-        </w:rPr>
-      </w:pPr>
       <w:r>
         <w:rPr>
           <w:rFonts w:ascii="Helvetica" w:hAnsi="Helvetica"/>
@@ -7137,10 +6800,10 @@
           <w:lang w:val="en-US"/>
         </w:rPr>
         <w:drawing>
-          <wp:inline distT="0" distB="0" distL="0" distR="0" wp14:anchorId="5C049F35" wp14:editId="78AF014B">
-            <wp:extent cx="5400040" cy="2031365"/>
-            <wp:effectExtent l="0" t="0" r="0" b="6985"/>
-            <wp:docPr id="1234169320" name="Imagen 1" descr="Interfaz de usuario gráfica, Aplicación&#10;&#10;Descripción generada automáticamente"/>
+          <wp:inline distT="0" distB="0" distL="0" distR="0" wp14:anchorId="6AC620F0" wp14:editId="65AA6143">
+            <wp:extent cx="5400040" cy="2225675"/>
+            <wp:effectExtent l="0" t="0" r="0" b="3175"/>
+            <wp:docPr id="1550372404" name="Imagen 1" descr="Interfaz de usuario gráfica, Aplicación&#10;&#10;Descripción generada automáticamente"/>
             <wp:cNvGraphicFramePr>
               <a:graphicFrameLocks xmlns:a="http://schemas.openxmlformats.org/drawingml/2006/main" noChangeAspect="1"/>
             </wp:cNvGraphicFramePr>
@@ -7148,7 +6811,7 @@
               <a:graphicData uri="http://schemas.openxmlformats.org/drawingml/2006/picture">
                 <pic:pic xmlns:pic="http://schemas.openxmlformats.org/drawingml/2006/picture">
                   <pic:nvPicPr>
-                    <pic:cNvPr id="1234169320" name="Imagen 1" descr="Interfaz de usuario gráfica, Aplicación&#10;&#10;Descripción generada automáticamente"/>
+                    <pic:cNvPr id="1550372404" name="Imagen 1" descr="Interfaz de usuario gráfica, Aplicación&#10;&#10;Descripción generada automáticamente"/>
                     <pic:cNvPicPr/>
                   </pic:nvPicPr>
                   <pic:blipFill>
@@ -7160,7 +6823,7 @@
                   <pic:spPr>
                     <a:xfrm>
                       <a:off x="0" y="0"/>
-                      <a:ext cx="5400040" cy="2031365"/>
+                      <a:ext cx="5400040" cy="2225675"/>
                     </a:xfrm>
                     <a:prstGeom prst="rect">
                       <a:avLst/>
@@ -7190,6 +6853,14 @@
           <w:lang w:val="en-US"/>
         </w:rPr>
         <w:br/>
+      </w:r>
+      <w:r>
+        <w:rPr>
+          <w:rFonts w:ascii="Helvetica" w:hAnsi="Helvetica"/>
+          <w:sz w:val="28"/>
+          <w:szCs w:val="28"/>
+          <w:lang w:val="en-US"/>
+        </w:rPr>
         <w:t>&lt;</w:t>
       </w:r>
       <w:proofErr w:type="spellStart"/>
@@ -7290,7 +6961,7 @@
           <w:szCs w:val="28"/>
           <w:lang w:val="en-US"/>
         </w:rPr>
-        <w:t xml:space="preserve">-filled" width="24" height="24" </w:t>
+        <w:t xml:space="preserve">" width="24" height="24" </w:t>
       </w:r>
       <w:proofErr w:type="spellStart"/>
       <w:r>
@@ -7310,7 +6981,7 @@
           <w:szCs w:val="28"/>
           <w:lang w:val="en-US"/>
         </w:rPr>
-        <w:t>="0 0 24 24" stroke-width="2" stroke="</w:t>
+        <w:t>="0 0 24 24" stroke-width="1.5" stroke="</w:t>
       </w:r>
       <w:proofErr w:type="spellStart"/>
       <w:r>
@@ -7370,27 +7041,7 @@
           <w:szCs w:val="28"/>
           <w:lang w:val="en-US"/>
         </w:rPr>
-        <w:t>="round"&gt;&lt;path stroke="none" d="M0 0h24v24H0z" fill="none"/&gt;&lt;path d="M18 3a5 5 0 0 1 5 5v8a5 5 0 0 1 -5 5h-12a5 5 0 0 1 -5 -5v-8a5 5 0 0 1 5 -5zm-9 6v6a1 1 0 0 0 1.514 .857l5 -3a1 1 0 0 0 0 -1.714l-5 -3a1 1 0 0 0 -1.514 .857z" stroke-width="0" fill="</w:t>
-      </w:r>
-      <w:proofErr w:type="spellStart"/>
-      <w:r>
-        <w:rPr>
-          <w:rFonts w:ascii="Helvetica" w:hAnsi="Helvetica"/>
-          <w:sz w:val="28"/>
-          <w:szCs w:val="28"/>
-          <w:lang w:val="en-US"/>
-        </w:rPr>
-        <w:t>currentColor</w:t>
-      </w:r>
-      <w:proofErr w:type="spellEnd"/>
-      <w:r>
-        <w:rPr>
-          <w:rFonts w:ascii="Helvetica" w:hAnsi="Helvetica"/>
-          <w:sz w:val="28"/>
-          <w:szCs w:val="28"/>
-          <w:lang w:val="en-US"/>
-        </w:rPr>
-        <w:t>" /&gt;&lt;/</w:t>
+        <w:t>="round"&gt;&lt;path stroke="none" d="M0 0h24v24H0z" fill="none"/&gt;&lt;path d="M2 8a4 4 0 0 1 4 -4h12a4 4 0 0 1 4 4v8a4 4 0 0 1 -4 4h-12a4 4 0 0 1 -4 -4v-8z" /&gt;&lt;path d="M10 9l5 3l-5 3z" /&gt;&lt;/</w:t>
       </w:r>
       <w:proofErr w:type="spellStart"/>
       <w:r>
@@ -7523,44 +7174,552 @@
           <w:szCs w:val="28"/>
         </w:rPr>
       </w:pPr>
-    </w:p>
-    <w:p>
-      <w:pPr>
-        <w:rPr>
-          <w:rFonts w:ascii="Helvetica" w:hAnsi="Helvetica"/>
-          <w:sz w:val="28"/>
-          <w:szCs w:val="28"/>
-        </w:rPr>
-      </w:pPr>
-      <w:r>
-        <w:rPr>
-          <w:rFonts w:ascii="Helvetica" w:hAnsi="Helvetica"/>
-          <w:sz w:val="28"/>
-          <w:szCs w:val="28"/>
-        </w:rPr>
-        <w:t>Las imágenes:</w:t>
-      </w:r>
-    </w:p>
-    <w:p>
-      <w:pPr>
-        <w:rPr>
-          <w:rFonts w:ascii="Helvetica" w:hAnsi="Helvetica"/>
-          <w:sz w:val="28"/>
-          <w:szCs w:val="28"/>
-        </w:rPr>
-      </w:pPr>
-      <w:r>
-        <w:rPr>
-          <w:rFonts w:ascii="Helvetica" w:hAnsi="Helvetica"/>
-          <w:sz w:val="28"/>
-          <w:szCs w:val="28"/>
-        </w:rPr>
-        <w:t>(Clases de Bootstrap)</w:t>
-      </w:r>
+      <w:r>
+        <w:rPr>
+          <w:rFonts w:ascii="Helvetica" w:hAnsi="Helvetica"/>
+          <w:sz w:val="28"/>
+          <w:szCs w:val="28"/>
+        </w:rPr>
+        <w:br w:type="page"/>
+      </w:r>
+    </w:p>
+    <w:p>
+      <w:pPr>
+        <w:jc w:val="center"/>
+        <w:rPr>
+          <w:rFonts w:ascii="Helvetica" w:hAnsi="Helvetica"/>
+          <w:b/>
+          <w:bCs/>
+          <w:sz w:val="48"/>
+          <w:szCs w:val="48"/>
+        </w:rPr>
+      </w:pPr>
+      <w:r>
+        <w:rPr>
+          <w:rFonts w:ascii="Helvetica" w:hAnsi="Helvetica"/>
+          <w:b/>
+          <w:bCs/>
+          <w:sz w:val="48"/>
+          <w:szCs w:val="48"/>
+        </w:rPr>
+        <w:lastRenderedPageBreak/>
+        <w:t>ELEMENTOS WEB</w:t>
+      </w:r>
+    </w:p>
+    <w:p>
+      <w:pPr>
+        <w:rPr>
+          <w:rFonts w:ascii="Helvetica" w:hAnsi="Helvetica"/>
+          <w:sz w:val="28"/>
+          <w:szCs w:val="28"/>
+        </w:rPr>
+      </w:pPr>
+    </w:p>
+    <w:p>
+      <w:pPr>
+        <w:rPr>
+          <w:rFonts w:ascii="Helvetica" w:hAnsi="Helvetica"/>
+          <w:i/>
+          <w:iCs/>
+          <w:sz w:val="28"/>
+          <w:szCs w:val="28"/>
+        </w:rPr>
+      </w:pPr>
+      <w:r>
+        <w:rPr>
+          <w:rFonts w:ascii="Helvetica" w:hAnsi="Helvetica"/>
+          <w:i/>
+          <w:iCs/>
+          <w:sz w:val="28"/>
+          <w:szCs w:val="28"/>
+        </w:rPr>
+        <w:t>Elementos de interacción:</w:t>
+      </w:r>
+    </w:p>
+    <w:p>
+      <w:pPr>
+        <w:rPr>
+          <w:rFonts w:ascii="Helvetica" w:hAnsi="Helvetica"/>
+          <w:sz w:val="28"/>
+          <w:szCs w:val="28"/>
+        </w:rPr>
+      </w:pPr>
+    </w:p>
+    <w:p>
+      <w:pPr>
+        <w:rPr>
+          <w:rFonts w:ascii="Helvetica" w:hAnsi="Helvetica"/>
+          <w:sz w:val="28"/>
+          <w:szCs w:val="28"/>
+        </w:rPr>
+      </w:pPr>
+      <w:r>
+        <w:rPr>
+          <w:rFonts w:ascii="Helvetica" w:hAnsi="Helvetica"/>
+          <w:sz w:val="28"/>
+          <w:szCs w:val="28"/>
+        </w:rPr>
+        <w:drawing>
+          <wp:inline distT="0" distB="0" distL="0" distR="0" wp14:anchorId="1ECC268F" wp14:editId="18F00CA6">
+            <wp:extent cx="3284505" cy="3345470"/>
+            <wp:effectExtent l="0" t="0" r="0" b="7620"/>
+            <wp:docPr id="285520980" name="Imagen 1" descr="Interfaz de usuario gráfica, Aplicación&#10;&#10;Descripción generada automáticamente"/>
+            <wp:cNvGraphicFramePr>
+              <a:graphicFrameLocks xmlns:a="http://schemas.openxmlformats.org/drawingml/2006/main" noChangeAspect="1"/>
+            </wp:cNvGraphicFramePr>
+            <a:graphic xmlns:a="http://schemas.openxmlformats.org/drawingml/2006/main">
+              <a:graphicData uri="http://schemas.openxmlformats.org/drawingml/2006/picture">
+                <pic:pic xmlns:pic="http://schemas.openxmlformats.org/drawingml/2006/picture">
+                  <pic:nvPicPr>
+                    <pic:cNvPr id="285520980" name="Imagen 1" descr="Interfaz de usuario gráfica, Aplicación&#10;&#10;Descripción generada automáticamente"/>
+                    <pic:cNvPicPr/>
+                  </pic:nvPicPr>
+                  <pic:blipFill>
+                    <a:blip r:embed="rId31"/>
+                    <a:stretch>
+                      <a:fillRect/>
+                    </a:stretch>
+                  </pic:blipFill>
+                  <pic:spPr>
+                    <a:xfrm>
+                      <a:off x="0" y="0"/>
+                      <a:ext cx="3284505" cy="3345470"/>
+                    </a:xfrm>
+                    <a:prstGeom prst="rect">
+                      <a:avLst/>
+                    </a:prstGeom>
+                  </pic:spPr>
+                </pic:pic>
+              </a:graphicData>
+            </a:graphic>
+          </wp:inline>
+        </w:drawing>
+      </w:r>
+    </w:p>
+    <w:p>
+      <w:pPr>
+        <w:rPr>
+          <w:rFonts w:ascii="Helvetica" w:hAnsi="Helvetica"/>
+          <w:sz w:val="28"/>
+          <w:szCs w:val="28"/>
+        </w:rPr>
+      </w:pPr>
+    </w:p>
+    <w:p>
+      <w:pPr>
+        <w:rPr>
+          <w:rFonts w:ascii="Helvetica" w:hAnsi="Helvetica"/>
+          <w:sz w:val="28"/>
+          <w:szCs w:val="28"/>
+        </w:rPr>
+      </w:pPr>
+    </w:p>
+    <w:p>
+      <w:pPr>
+        <w:rPr>
+          <w:rFonts w:ascii="Helvetica" w:hAnsi="Helvetica"/>
+          <w:sz w:val="28"/>
+          <w:szCs w:val="28"/>
+        </w:rPr>
+      </w:pPr>
+    </w:p>
+    <w:p>
+      <w:pPr>
+        <w:rPr>
+          <w:rFonts w:ascii="Helvetica" w:hAnsi="Helvetica"/>
+          <w:i/>
+          <w:iCs/>
+          <w:sz w:val="28"/>
+          <w:szCs w:val="28"/>
+        </w:rPr>
+      </w:pPr>
+      <w:r>
+        <w:rPr>
+          <w:rFonts w:ascii="Helvetica" w:hAnsi="Helvetica"/>
+          <w:i/>
+          <w:iCs/>
+          <w:sz w:val="28"/>
+          <w:szCs w:val="28"/>
+        </w:rPr>
+        <w:t>Elementos de identificación:</w:t>
+      </w:r>
+    </w:p>
+    <w:p>
+      <w:pPr>
+        <w:rPr>
+          <w:rFonts w:ascii="Helvetica" w:hAnsi="Helvetica"/>
+          <w:i/>
+          <w:iCs/>
+          <w:sz w:val="28"/>
+          <w:szCs w:val="28"/>
+        </w:rPr>
+      </w:pPr>
+    </w:p>
+    <w:p>
+      <w:pPr>
+        <w:rPr>
+          <w:rFonts w:ascii="Helvetica" w:hAnsi="Helvetica"/>
+          <w:sz w:val="28"/>
+          <w:szCs w:val="28"/>
+        </w:rPr>
+      </w:pPr>
+      <w:r>
+        <w:rPr>
+          <w:rFonts w:ascii="Helvetica" w:hAnsi="Helvetica"/>
+          <w:sz w:val="28"/>
+          <w:szCs w:val="28"/>
+        </w:rPr>
+        <w:drawing>
+          <wp:inline distT="0" distB="0" distL="0" distR="0" wp14:anchorId="0A956EF2" wp14:editId="71E20840">
+            <wp:extent cx="3279911" cy="1143000"/>
+            <wp:effectExtent l="0" t="0" r="0" b="0"/>
+            <wp:docPr id="911482696" name="Imagen 1" descr="Imagen que contiene nombre de la empresa&#10;&#10;Descripción generada automáticamente"/>
+            <wp:cNvGraphicFramePr>
+              <a:graphicFrameLocks xmlns:a="http://schemas.openxmlformats.org/drawingml/2006/main" noChangeAspect="1"/>
+            </wp:cNvGraphicFramePr>
+            <a:graphic xmlns:a="http://schemas.openxmlformats.org/drawingml/2006/main">
+              <a:graphicData uri="http://schemas.openxmlformats.org/drawingml/2006/picture">
+                <pic:pic xmlns:pic="http://schemas.openxmlformats.org/drawingml/2006/picture">
+                  <pic:nvPicPr>
+                    <pic:cNvPr id="911482696" name="Imagen 1" descr="Imagen que contiene nombre de la empresa&#10;&#10;Descripción generada automáticamente"/>
+                    <pic:cNvPicPr/>
+                  </pic:nvPicPr>
+                  <pic:blipFill>
+                    <a:blip r:embed="rId32"/>
+                    <a:stretch>
+                      <a:fillRect/>
+                    </a:stretch>
+                  </pic:blipFill>
+                  <pic:spPr>
+                    <a:xfrm>
+                      <a:off x="0" y="0"/>
+                      <a:ext cx="3287501" cy="1145645"/>
+                    </a:xfrm>
+                    <a:prstGeom prst="rect">
+                      <a:avLst/>
+                    </a:prstGeom>
+                  </pic:spPr>
+                </pic:pic>
+              </a:graphicData>
+            </a:graphic>
+          </wp:inline>
+        </w:drawing>
+      </w:r>
+    </w:p>
+    <w:p>
+      <w:pPr>
+        <w:rPr>
+          <w:rFonts w:ascii="Helvetica" w:hAnsi="Helvetica"/>
+          <w:sz w:val="28"/>
+          <w:szCs w:val="28"/>
+        </w:rPr>
+      </w:pPr>
+    </w:p>
+    <w:p>
+      <w:pPr>
+        <w:rPr>
+          <w:rFonts w:ascii="Helvetica" w:hAnsi="Helvetica"/>
+          <w:sz w:val="28"/>
+          <w:szCs w:val="28"/>
+        </w:rPr>
+      </w:pPr>
+    </w:p>
+    <w:p>
+      <w:pPr>
+        <w:rPr>
+          <w:rFonts w:ascii="Helvetica" w:hAnsi="Helvetica"/>
+          <w:sz w:val="28"/>
+          <w:szCs w:val="28"/>
+        </w:rPr>
+      </w:pPr>
+    </w:p>
+    <w:p>
+      <w:pPr>
+        <w:rPr>
+          <w:rFonts w:ascii="Helvetica" w:hAnsi="Helvetica"/>
+          <w:i/>
+          <w:iCs/>
+          <w:sz w:val="28"/>
+          <w:szCs w:val="28"/>
+        </w:rPr>
+      </w:pPr>
+      <w:r>
+        <w:rPr>
+          <w:rFonts w:ascii="Helvetica" w:hAnsi="Helvetica"/>
+          <w:i/>
+          <w:iCs/>
+          <w:sz w:val="28"/>
+          <w:szCs w:val="28"/>
+        </w:rPr>
+        <w:lastRenderedPageBreak/>
+        <w:t>Elementos de navegación:</w:t>
+      </w:r>
+    </w:p>
+    <w:p>
+      <w:pPr>
+        <w:rPr>
+          <w:rFonts w:ascii="Helvetica" w:hAnsi="Helvetica"/>
+          <w:sz w:val="28"/>
+          <w:szCs w:val="28"/>
+        </w:rPr>
+      </w:pPr>
+      <w:r>
+        <w:rPr>
+          <w:rFonts w:ascii="Helvetica" w:hAnsi="Helvetica"/>
+          <w:sz w:val="28"/>
+          <w:szCs w:val="28"/>
+        </w:rPr>
+        <w:drawing>
+          <wp:inline distT="0" distB="0" distL="0" distR="0" wp14:anchorId="1AD90526" wp14:editId="12A74AF7">
+            <wp:extent cx="4077053" cy="525826"/>
+            <wp:effectExtent l="0" t="0" r="0" b="7620"/>
+            <wp:docPr id="439485597" name="Imagen 1" descr="Imagen que contiene Texto&#10;&#10;Descripción generada automáticamente"/>
+            <wp:cNvGraphicFramePr>
+              <a:graphicFrameLocks xmlns:a="http://schemas.openxmlformats.org/drawingml/2006/main" noChangeAspect="1"/>
+            </wp:cNvGraphicFramePr>
+            <a:graphic xmlns:a="http://schemas.openxmlformats.org/drawingml/2006/main">
+              <a:graphicData uri="http://schemas.openxmlformats.org/drawingml/2006/picture">
+                <pic:pic xmlns:pic="http://schemas.openxmlformats.org/drawingml/2006/picture">
+                  <pic:nvPicPr>
+                    <pic:cNvPr id="439485597" name="Imagen 1" descr="Imagen que contiene Texto&#10;&#10;Descripción generada automáticamente"/>
+                    <pic:cNvPicPr/>
+                  </pic:nvPicPr>
+                  <pic:blipFill>
+                    <a:blip r:embed="rId33"/>
+                    <a:stretch>
+                      <a:fillRect/>
+                    </a:stretch>
+                  </pic:blipFill>
+                  <pic:spPr>
+                    <a:xfrm>
+                      <a:off x="0" y="0"/>
+                      <a:ext cx="4077053" cy="525826"/>
+                    </a:xfrm>
+                    <a:prstGeom prst="rect">
+                      <a:avLst/>
+                    </a:prstGeom>
+                  </pic:spPr>
+                </pic:pic>
+              </a:graphicData>
+            </a:graphic>
+          </wp:inline>
+        </w:drawing>
+      </w:r>
+    </w:p>
+    <w:p>
+      <w:pPr>
+        <w:rPr>
+          <w:rFonts w:ascii="Helvetica" w:hAnsi="Helvetica"/>
+          <w:sz w:val="28"/>
+          <w:szCs w:val="28"/>
+        </w:rPr>
+      </w:pPr>
+      <w:r>
+        <w:rPr>
+          <w:rFonts w:ascii="Helvetica" w:hAnsi="Helvetica"/>
+          <w:sz w:val="28"/>
+          <w:szCs w:val="28"/>
+        </w:rPr>
+        <w:drawing>
+          <wp:anchor distT="0" distB="0" distL="114300" distR="114300" simplePos="0" relativeHeight="251666432" behindDoc="1" locked="0" layoutInCell="1" allowOverlap="1" wp14:anchorId="513917A0" wp14:editId="5D3464F2">
+            <wp:simplePos x="0" y="0"/>
+            <wp:positionH relativeFrom="margin">
+              <wp:align>left</wp:align>
+            </wp:positionH>
+            <wp:positionV relativeFrom="paragraph">
+              <wp:posOffset>0</wp:posOffset>
+            </wp:positionV>
+            <wp:extent cx="2232660" cy="4511040"/>
+            <wp:effectExtent l="0" t="0" r="0" b="3810"/>
+            <wp:wrapTight wrapText="bothSides">
+              <wp:wrapPolygon edited="0">
+                <wp:start x="0" y="0"/>
+                <wp:lineTo x="0" y="21527"/>
+                <wp:lineTo x="21379" y="21527"/>
+                <wp:lineTo x="21379" y="0"/>
+                <wp:lineTo x="0" y="0"/>
+              </wp:wrapPolygon>
+            </wp:wrapTight>
+            <wp:docPr id="1978560467" name="Imagen 1" descr="Interfaz de usuario gráfica&#10;&#10;Descripción generada automáticamente con confianza baja"/>
+            <wp:cNvGraphicFramePr>
+              <a:graphicFrameLocks xmlns:a="http://schemas.openxmlformats.org/drawingml/2006/main" noChangeAspect="1"/>
+            </wp:cNvGraphicFramePr>
+            <a:graphic xmlns:a="http://schemas.openxmlformats.org/drawingml/2006/main">
+              <a:graphicData uri="http://schemas.openxmlformats.org/drawingml/2006/picture">
+                <pic:pic xmlns:pic="http://schemas.openxmlformats.org/drawingml/2006/picture">
+                  <pic:nvPicPr>
+                    <pic:cNvPr id="1978560467" name="Imagen 1" descr="Interfaz de usuario gráfica&#10;&#10;Descripción generada automáticamente con confianza baja"/>
+                    <pic:cNvPicPr/>
+                  </pic:nvPicPr>
+                  <pic:blipFill>
+                    <a:blip r:embed="rId34">
+                      <a:extLst>
+                        <a:ext uri="{28A0092B-C50C-407E-A947-70E740481C1C}">
+                          <a14:useLocalDpi xmlns:a14="http://schemas.microsoft.com/office/drawing/2010/main" val="0"/>
+                        </a:ext>
+                      </a:extLst>
+                    </a:blip>
+                    <a:stretch>
+                      <a:fillRect/>
+                    </a:stretch>
+                  </pic:blipFill>
+                  <pic:spPr>
+                    <a:xfrm>
+                      <a:off x="0" y="0"/>
+                      <a:ext cx="2232660" cy="4511040"/>
+                    </a:xfrm>
+                    <a:prstGeom prst="rect">
+                      <a:avLst/>
+                    </a:prstGeom>
+                  </pic:spPr>
+                </pic:pic>
+              </a:graphicData>
+            </a:graphic>
+            <wp14:sizeRelH relativeFrom="margin">
+              <wp14:pctWidth>0</wp14:pctWidth>
+            </wp14:sizeRelH>
+            <wp14:sizeRelV relativeFrom="margin">
+              <wp14:pctHeight>0</wp14:pctHeight>
+            </wp14:sizeRelV>
+          </wp:anchor>
+        </w:drawing>
+      </w:r>
+      <w:r>
+        <w:rPr>
+          <w:rFonts w:ascii="Helvetica" w:hAnsi="Helvetica"/>
+          <w:sz w:val="28"/>
+          <w:szCs w:val="28"/>
+        </w:rPr>
+        <w:drawing>
+          <wp:inline distT="0" distB="0" distL="0" distR="0" wp14:anchorId="41BD6EEA" wp14:editId="1B54E8CB">
+            <wp:extent cx="2682472" cy="4496190"/>
+            <wp:effectExtent l="0" t="0" r="3810" b="0"/>
+            <wp:docPr id="1774496628" name="Imagen 1" descr="Imagen que contiene Diagrama&#10;&#10;Descripción generada automáticamente"/>
+            <wp:cNvGraphicFramePr>
+              <a:graphicFrameLocks xmlns:a="http://schemas.openxmlformats.org/drawingml/2006/main" noChangeAspect="1"/>
+            </wp:cNvGraphicFramePr>
+            <a:graphic xmlns:a="http://schemas.openxmlformats.org/drawingml/2006/main">
+              <a:graphicData uri="http://schemas.openxmlformats.org/drawingml/2006/picture">
+                <pic:pic xmlns:pic="http://schemas.openxmlformats.org/drawingml/2006/picture">
+                  <pic:nvPicPr>
+                    <pic:cNvPr id="1774496628" name="Imagen 1" descr="Imagen que contiene Diagrama&#10;&#10;Descripción generada automáticamente"/>
+                    <pic:cNvPicPr/>
+                  </pic:nvPicPr>
+                  <pic:blipFill>
+                    <a:blip r:embed="rId35"/>
+                    <a:stretch>
+                      <a:fillRect/>
+                    </a:stretch>
+                  </pic:blipFill>
+                  <pic:spPr>
+                    <a:xfrm>
+                      <a:off x="0" y="0"/>
+                      <a:ext cx="2682472" cy="4496190"/>
+                    </a:xfrm>
+                    <a:prstGeom prst="rect">
+                      <a:avLst/>
+                    </a:prstGeom>
+                  </pic:spPr>
+                </pic:pic>
+              </a:graphicData>
+            </a:graphic>
+          </wp:inline>
+        </w:drawing>
+      </w:r>
+    </w:p>
+    <w:p>
+      <w:pPr>
+        <w:rPr>
+          <w:rFonts w:ascii="Helvetica" w:hAnsi="Helvetica"/>
+          <w:sz w:val="28"/>
+          <w:szCs w:val="28"/>
+        </w:rPr>
+      </w:pPr>
+    </w:p>
+    <w:p>
+      <w:pPr>
+        <w:rPr>
+          <w:rFonts w:ascii="Helvetica" w:hAnsi="Helvetica"/>
+          <w:i/>
+          <w:iCs/>
+          <w:sz w:val="28"/>
+          <w:szCs w:val="28"/>
+        </w:rPr>
+      </w:pPr>
+      <w:r>
+        <w:rPr>
+          <w:rFonts w:ascii="Helvetica" w:hAnsi="Helvetica"/>
+          <w:i/>
+          <w:iCs/>
+          <w:sz w:val="28"/>
+          <w:szCs w:val="28"/>
+        </w:rPr>
+        <w:t>Elementos de contenido:</w:t>
+      </w:r>
+    </w:p>
+    <w:p>
+      <w:pPr>
+        <w:rPr>
+          <w:rFonts w:ascii="Helvetica" w:hAnsi="Helvetica"/>
+          <w:sz w:val="28"/>
+          <w:szCs w:val="28"/>
+        </w:rPr>
+      </w:pPr>
+      <w:r>
+        <w:rPr>
+          <w:rFonts w:ascii="Helvetica" w:hAnsi="Helvetica"/>
+          <w:sz w:val="28"/>
+          <w:szCs w:val="28"/>
+        </w:rPr>
+        <w:drawing>
+          <wp:inline distT="0" distB="0" distL="0" distR="0" wp14:anchorId="4D34F6F4" wp14:editId="192CADD2">
+            <wp:extent cx="5400040" cy="2441575"/>
+            <wp:effectExtent l="0" t="0" r="0" b="0"/>
+            <wp:docPr id="64325407" name="Imagen 1" descr="Una captura de pantalla de un celular con texto e imágenes&#10;&#10;Descripción generada automáticamente con confianza media"/>
+            <wp:cNvGraphicFramePr>
+              <a:graphicFrameLocks xmlns:a="http://schemas.openxmlformats.org/drawingml/2006/main" noChangeAspect="1"/>
+            </wp:cNvGraphicFramePr>
+            <a:graphic xmlns:a="http://schemas.openxmlformats.org/drawingml/2006/main">
+              <a:graphicData uri="http://schemas.openxmlformats.org/drawingml/2006/picture">
+                <pic:pic xmlns:pic="http://schemas.openxmlformats.org/drawingml/2006/picture">
+                  <pic:nvPicPr>
+                    <pic:cNvPr id="64325407" name="Imagen 1" descr="Una captura de pantalla de un celular con texto e imágenes&#10;&#10;Descripción generada automáticamente con confianza media"/>
+                    <pic:cNvPicPr/>
+                  </pic:nvPicPr>
+                  <pic:blipFill>
+                    <a:blip r:embed="rId36"/>
+                    <a:stretch>
+                      <a:fillRect/>
+                    </a:stretch>
+                  </pic:blipFill>
+                  <pic:spPr>
+                    <a:xfrm>
+                      <a:off x="0" y="0"/>
+                      <a:ext cx="5400040" cy="2441575"/>
+                    </a:xfrm>
+                    <a:prstGeom prst="rect">
+                      <a:avLst/>
+                    </a:prstGeom>
+                  </pic:spPr>
+                </pic:pic>
+              </a:graphicData>
+            </a:graphic>
+          </wp:inline>
+        </w:drawing>
+      </w:r>
+    </w:p>
+    <w:p>
+      <w:pPr>
+        <w:rPr>
+          <w:rFonts w:ascii="Helvetica" w:hAnsi="Helvetica"/>
+          <w:sz w:val="28"/>
+          <w:szCs w:val="28"/>
+        </w:rPr>
+      </w:pPr>
     </w:p>
     <w:sectPr>
-      <w:headerReference w:type="default" r:id="rId31"/>
-      <w:footerReference w:type="default" r:id="rId32"/>
+      <w:headerReference w:type="default" r:id="rId37"/>
+      <w:footerReference w:type="default" r:id="rId38"/>
       <w:pgSz w:w="11906" w:h="16838"/>
       <w:pgMar w:top="1417" w:right="1701" w:bottom="1417" w:left="1701" w:header="708" w:footer="708" w:gutter="0"/>
       <w:pgNumType w:start="0"/>
@@ -8304,7 +8463,7 @@
   <w:abstractNum w:abstractNumId="4" w15:restartNumberingAfterBreak="0">
     <w:nsid w:val="699C60FB"/>
     <w:multiLevelType w:val="hybridMultilevel"/>
-    <w:tmpl w:val="27264F90"/>
+    <w:tmpl w:val="A4525C62"/>
     <w:lvl w:ilvl="0" w:tplc="0C0A0005">
       <w:start w:val="1"/>
       <w:numFmt w:val="bullet"/>
@@ -9052,7 +9211,7 @@
     <w:charset w:val="00"/>
     <w:family w:val="swiss"/>
     <w:pitch w:val="variable"/>
-    <w:sig w:usb0="00000003" w:usb1="00000000" w:usb2="00000000" w:usb3="00000000" w:csb0="00000001" w:csb1="00000000"/>
+    <w:sig w:usb0="E0002EFF" w:usb1="C000785B" w:usb2="00000009" w:usb3="00000000" w:csb0="000001FF" w:csb1="00000000"/>
   </w:font>
   <w:font w:name="Calibri Light">
     <w:panose1 w:val="020F0302020204030204"/>
@@ -9081,12 +9240,14 @@
   </w:compat>
   <w:rsids>
     <w:rsidRoot w:val="0083631C"/>
+    <w:rsid w:val="001A41AB"/>
     <w:rsid w:val="003D4E44"/>
     <w:rsid w:val="005A4795"/>
     <w:rsid w:val="006E3406"/>
     <w:rsid w:val="0083631C"/>
     <w:rsid w:val="00A223C0"/>
     <w:rsid w:val="00A93F92"/>
+    <w:rsid w:val="00C21EB9"/>
   </w:rsids>
   <m:mathPr>
     <m:mathFont m:val="Cambria Math"/>

</xml_diff>